<commit_message>
imported rich picture as an A4-size landscape image for legibility
</commit_message>
<xml_diff>
--- a/SAM Assignment 1 Draft.docx
+++ b/SAM Assignment 1 Draft.docx
@@ -1,6 +1,11 @@
 
 <file path=word/document.xml><?xml version="1.0" encoding="utf-8"?>
 <w:document xmlns:wpc="http://schemas.microsoft.com/office/word/2010/wordprocessingCanvas" xmlns:cx="http://schemas.microsoft.com/office/drawing/2014/chartex" xmlns:cx1="http://schemas.microsoft.com/office/drawing/2015/9/8/chartex" xmlns:cx2="http://schemas.microsoft.com/office/drawing/2015/10/21/chartex" xmlns:cx3="http://schemas.microsoft.com/office/drawing/2016/5/9/chartex" xmlns:cx4="http://schemas.microsoft.com/office/drawing/2016/5/10/chartex" xmlns:cx5="http://schemas.microsoft.com/office/drawing/2016/5/11/chartex" xmlns:cx6="http://schemas.microsoft.com/office/drawing/2016/5/12/chartex" xmlns:cx7="http://schemas.microsoft.com/office/drawing/2016/5/13/chartex" xmlns:cx8="http://schemas.microsoft.com/office/drawing/2016/5/14/chartex" xmlns:mc="http://schemas.openxmlformats.org/markup-compatibility/2006" xmlns:aink="http://schemas.microsoft.com/office/drawing/2016/ink" xmlns:am3d="http://schemas.microsoft.com/office/drawing/2017/model3d" xmlns:o="urn:schemas-microsoft-com:office:office" xmlns:r="http://schemas.openxmlformats.org/officeDocument/2006/relationships" xmlns:m="http://schemas.openxmlformats.org/officeDocument/2006/math" xmlns:v="urn:schemas-microsoft-com:vml" xmlns:wp14="http://schemas.microsoft.com/office/word/2010/wordprocessingDrawing" xmlns:wp="http://schemas.openxmlformats.org/drawingml/2006/wordprocessingDrawing" xmlns:w10="urn:schemas-microsoft-com:office:word" xmlns:w="http://schemas.openxmlformats.org/wordprocessingml/2006/main" xmlns:w14="http://schemas.microsoft.com/office/word/2010/wordml" xmlns:w15="http://schemas.microsoft.com/office/word/2012/wordml" xmlns:w16cex="http://schemas.microsoft.com/office/word/2018/wordml/cex" xmlns:w16cid="http://schemas.microsoft.com/office/word/2016/wordml/cid" xmlns:w16="http://schemas.microsoft.com/office/word/2018/wordml" xmlns:w16sdtdh="http://schemas.microsoft.com/office/word/2020/wordml/sdtdatahash" xmlns:w16se="http://schemas.microsoft.com/office/word/2015/wordml/symex" xmlns:wpg="http://schemas.microsoft.com/office/word/2010/wordprocessingGroup" xmlns:wpi="http://schemas.microsoft.com/office/word/2010/wordprocessingInk" xmlns:wne="http://schemas.microsoft.com/office/word/2006/wordml" xmlns:wps="http://schemas.microsoft.com/office/word/2010/wordprocessingShape" mc:Ignorable="w14 w15 w16se w16cid w16 w16cex w16sdtdh wp14">
+  <w:background w:color="FFFFFF">
+    <v:background id="_x0000_s1025" o:bwmode="white" o:targetscreensize="1024,768">
+      <v:fill r:id="rId3" o:title="sscropped" recolor="t" type="frame"/>
+    </v:background>
+  </w:background>
   <w:body>
     <w:p>
       <w:pPr>
@@ -37,7 +42,7 @@
                     </pic:cNvPicPr>
                   </pic:nvPicPr>
                   <pic:blipFill>
-                    <a:blip r:embed="rId7" cstate="print"/>
+                    <a:blip r:embed="rId8" cstate="print"/>
                     <a:srcRect/>
                     <a:stretch>
                       <a:fillRect/>
@@ -466,18 +471,8 @@
                 <w:sz w:val="24"/>
                 <w:szCs w:val="24"/>
               </w:rPr>
-              <w:t xml:space="preserve">Walter </w:t>
+              <w:t>Walter Selvakumar</w:t>
             </w:r>
-            <w:proofErr w:type="spellStart"/>
-            <w:r>
-              <w:rPr>
-                <w:rFonts w:cstheme="minorHAnsi"/>
-                <w:sz w:val="24"/>
-                <w:szCs w:val="24"/>
-              </w:rPr>
-              <w:t>Selvakumar</w:t>
-            </w:r>
-            <w:proofErr w:type="spellEnd"/>
           </w:p>
         </w:tc>
       </w:tr>
@@ -1165,18 +1160,8 @@
           <w:sz w:val="24"/>
           <w:szCs w:val="24"/>
         </w:rPr>
-        <w:t xml:space="preserve"> James </w:t>
+        <w:t xml:space="preserve"> James Greatbanks</w:t>
       </w:r>
-      <w:proofErr w:type="spellStart"/>
-      <w:r>
-        <w:rPr>
-          <w:rFonts w:cstheme="minorHAnsi"/>
-          <w:sz w:val="24"/>
-          <w:szCs w:val="24"/>
-        </w:rPr>
-        <w:t>Greatbanks</w:t>
-      </w:r>
-      <w:proofErr w:type="spellEnd"/>
     </w:p>
     <w:p>
       <w:pPr>
@@ -1241,10 +1226,6 @@
       <w:pPr>
         <w:jc w:val="center"/>
         <w:rPr>
-          <w:color w:val="4472C4" w:themeColor="accent1"/>
-          <w:sz w:val="28"/>
-          <w:szCs w:val="28"/>
-          <w:u w:val="single"/>
           <w:lang w:val="en-US"/>
         </w:rPr>
       </w:pPr>
@@ -1259,45 +1240,17 @@
         <w:lastRenderedPageBreak/>
         <w:t>Research and Assumptions</w:t>
       </w:r>
-    </w:p>
-    <w:p>
-      <w:pPr>
-        <w:spacing w:after="0" w:line="240" w:lineRule="auto"/>
-        <w:rPr>
-          <w:lang w:val="en-US"/>
-        </w:rPr>
-      </w:pPr>
       <w:r>
         <w:rPr>
           <w:lang w:val="en-US"/>
         </w:rPr>
         <w:pict w14:anchorId="4C3631B8">
-          <v:rect id="_x0000_i1025" style="width:0;height:1.5pt" o:hralign="center" o:hrstd="t" o:hr="t" fillcolor="#a0a0a0" stroked="f"/>
+          <v:rect id="_x0000_i1082" style="width:0;height:1.5pt" o:hralign="center" o:hrstd="t" o:hr="t" fillcolor="#a0a0a0" stroked="f"/>
         </w:pict>
       </w:r>
     </w:p>
     <w:p>
       <w:pPr>
-        <w:spacing w:after="0" w:line="240" w:lineRule="auto"/>
-        <w:rPr>
-          <w:rFonts w:ascii="Calibri" w:eastAsia="Times New Roman" w:hAnsi="Calibri" w:cs="Calibri"/>
-          <w:u w:val="single"/>
-          <w:lang w:val="en-US" w:eastAsia="en-AU"/>
-        </w:rPr>
-        <w:sectPr>
-          <w:headerReference w:type="default" r:id="rId8"/>
-          <w:footerReference w:type="default" r:id="rId9"/>
-          <w:pgSz w:w="11906" w:h="16838"/>
-          <w:pgMar w:top="1440" w:right="1440" w:bottom="1440" w:left="1440" w:header="708" w:footer="708" w:gutter="0"/>
-          <w:cols w:space="708"/>
-          <w:titlePg/>
-          <w:docGrid w:linePitch="360"/>
-        </w:sectPr>
-      </w:pPr>
-    </w:p>
-    <w:p>
-      <w:pPr>
-        <w:jc w:val="both"/>
         <w:rPr>
           <w:lang w:val="en-US"/>
         </w:rPr>
@@ -1305,45 +1258,6 @@
     </w:p>
     <w:p>
       <w:pPr>
-        <w:jc w:val="both"/>
-        <w:rPr>
-          <w:lang w:val="en-US"/>
-        </w:rPr>
-      </w:pPr>
-      <w:proofErr w:type="spellStart"/>
-      <w:r>
-        <w:rPr>
-          <w:lang w:val="en-US"/>
-        </w:rPr>
-        <w:t>Asdasd</w:t>
-      </w:r>
-      <w:proofErr w:type="spellEnd"/>
-    </w:p>
-    <w:p>
-      <w:pPr>
-        <w:jc w:val="both"/>
-        <w:rPr>
-          <w:lang w:val="en-US"/>
-        </w:rPr>
-      </w:pPr>
-    </w:p>
-    <w:p>
-      <w:pPr>
-        <w:jc w:val="both"/>
-        <w:rPr>
-          <w:lang w:val="en-US"/>
-        </w:rPr>
-      </w:pPr>
-      <w:r>
-        <w:rPr>
-          <w:lang w:val="en-US"/>
-        </w:rPr>
-        <w:br w:type="page"/>
-      </w:r>
-    </w:p>
-    <w:p>
-      <w:pPr>
-        <w:jc w:val="center"/>
         <w:rPr>
           <w:color w:val="4472C4" w:themeColor="accent1"/>
           <w:sz w:val="28"/>
@@ -1351,64 +1265,94 @@
           <w:u w:val="single"/>
           <w:lang w:val="en-US"/>
         </w:rPr>
+        <w:sectPr>
+          <w:headerReference w:type="default" r:id="rId9"/>
+          <w:footerReference w:type="default" r:id="rId10"/>
+          <w:pgSz w:w="11906" w:h="16838"/>
+          <w:pgMar w:top="1440" w:right="1440" w:bottom="1440" w:left="1440" w:header="708" w:footer="708" w:gutter="0"/>
+          <w:cols w:space="708"/>
+          <w:titlePg/>
+          <w:docGrid w:linePitch="360"/>
+        </w:sectPr>
+      </w:pPr>
+    </w:p>
+    <w:p>
+      <w:pPr>
+        <w:jc w:val="center"/>
+        <w:rPr>
+          <w:lang w:val="en-US"/>
+        </w:rPr>
       </w:pPr>
       <w:r>
         <w:rPr>
-          <w:color w:val="4472C4" w:themeColor="accent1"/>
-          <w:sz w:val="28"/>
-          <w:szCs w:val="28"/>
-          <w:u w:val="single"/>
+          <w:noProof/>
           <w:lang w:val="en-US"/>
         </w:rPr>
         <w:lastRenderedPageBreak/>
-        <w:t>Rich Picture</w:t>
+        <w:drawing>
+          <wp:anchor distT="0" distB="0" distL="114300" distR="114300" simplePos="0" relativeHeight="251658240" behindDoc="1" locked="0" layoutInCell="1" allowOverlap="1" wp14:anchorId="7A752A3C" wp14:editId="58B3F4CB">
+            <wp:simplePos x="0" y="0"/>
+            <wp:positionH relativeFrom="page">
+              <wp:posOffset>-114300</wp:posOffset>
+            </wp:positionH>
+            <wp:positionV relativeFrom="paragraph">
+              <wp:posOffset>-914400</wp:posOffset>
+            </wp:positionV>
+            <wp:extent cx="11243821" cy="7820025"/>
+            <wp:effectExtent l="0" t="0" r="0" b="0"/>
+            <wp:wrapNone/>
+            <wp:docPr id="3" name="Picture 3" descr="Diagram, map&#10;&#10;Description automatically generated"/>
+            <wp:cNvGraphicFramePr>
+              <a:graphicFrameLocks xmlns:a="http://schemas.openxmlformats.org/drawingml/2006/main" noChangeAspect="1"/>
+            </wp:cNvGraphicFramePr>
+            <a:graphic xmlns:a="http://schemas.openxmlformats.org/drawingml/2006/main">
+              <a:graphicData uri="http://schemas.openxmlformats.org/drawingml/2006/picture">
+                <pic:pic xmlns:pic="http://schemas.openxmlformats.org/drawingml/2006/picture">
+                  <pic:nvPicPr>
+                    <pic:cNvPr id="3" name="Picture 3" descr="Diagram, map&#10;&#10;Description automatically generated"/>
+                    <pic:cNvPicPr/>
+                  </pic:nvPicPr>
+                  <pic:blipFill>
+                    <a:blip r:embed="rId11">
+                      <a:extLst>
+                        <a:ext uri="{28A0092B-C50C-407E-A947-70E740481C1C}">
+                          <a14:useLocalDpi xmlns:a14="http://schemas.microsoft.com/office/drawing/2010/main" val="0"/>
+                        </a:ext>
+                      </a:extLst>
+                    </a:blip>
+                    <a:stretch>
+                      <a:fillRect/>
+                    </a:stretch>
+                  </pic:blipFill>
+                  <pic:spPr>
+                    <a:xfrm>
+                      <a:off x="0" y="0"/>
+                      <a:ext cx="11243821" cy="7820025"/>
+                    </a:xfrm>
+                    <a:prstGeom prst="rect">
+                      <a:avLst/>
+                    </a:prstGeom>
+                  </pic:spPr>
+                </pic:pic>
+              </a:graphicData>
+            </a:graphic>
+            <wp14:sizeRelH relativeFrom="margin">
+              <wp14:pctWidth>0</wp14:pctWidth>
+            </wp14:sizeRelH>
+            <wp14:sizeRelV relativeFrom="margin">
+              <wp14:pctHeight>0</wp14:pctHeight>
+            </wp14:sizeRelV>
+          </wp:anchor>
+        </w:drawing>
       </w:r>
     </w:p>
     <w:p>
       <w:pPr>
-        <w:spacing w:after="0" w:line="240" w:lineRule="auto"/>
+        <w:jc w:val="center"/>
         <w:rPr>
           <w:lang w:val="en-US"/>
         </w:rPr>
       </w:pPr>
-      <w:r>
-        <w:rPr>
-          <w:lang w:val="en-US"/>
-        </w:rPr>
-        <w:pict w14:anchorId="08161930">
-          <v:rect id="_x0000_i1026" style="width:0;height:1.5pt" o:hralign="center" o:hrstd="t" o:hr="t" fillcolor="#a0a0a0" stroked="f"/>
-        </w:pict>
-      </w:r>
-    </w:p>
-    <w:p>
-      <w:pPr>
-        <w:jc w:val="both"/>
-        <w:rPr>
-          <w:lang w:val="en-US"/>
-        </w:rPr>
-      </w:pPr>
-    </w:p>
-    <w:p>
-      <w:pPr>
-        <w:jc w:val="both"/>
-        <w:rPr>
-          <w:lang w:val="en-US"/>
-        </w:rPr>
-      </w:pPr>
-      <w:proofErr w:type="spellStart"/>
-      <w:r>
-        <w:rPr>
-          <w:lang w:val="en-US"/>
-        </w:rPr>
-        <w:t>A</w:t>
-      </w:r>
-      <w:r>
-        <w:rPr>
-          <w:lang w:val="en-US"/>
-        </w:rPr>
-        <w:t>sdasd</w:t>
-      </w:r>
-      <w:proofErr w:type="spellEnd"/>
       <w:r>
         <w:rPr>
           <w:color w:val="4472C4" w:themeColor="accent1"/>
@@ -1419,6 +1363,25 @@
         </w:rPr>
         <w:br w:type="page"/>
       </w:r>
+    </w:p>
+    <w:p>
+      <w:pPr>
+        <w:jc w:val="center"/>
+        <w:rPr>
+          <w:color w:val="4472C4" w:themeColor="accent1"/>
+          <w:sz w:val="28"/>
+          <w:szCs w:val="28"/>
+          <w:u w:val="single"/>
+          <w:lang w:val="en-US"/>
+        </w:rPr>
+        <w:sectPr>
+          <w:headerReference w:type="default" r:id="rId12"/>
+          <w:pgSz w:w="16838" w:h="11906" w:orient="landscape" w:code="9"/>
+          <w:pgMar w:top="1440" w:right="1440" w:bottom="1440" w:left="1440" w:header="709" w:footer="709" w:gutter="0"/>
+          <w:cols w:space="708"/>
+          <w:docGrid w:linePitch="360"/>
+        </w:sectPr>
+      </w:pPr>
     </w:p>
     <w:p>
       <w:pPr>
@@ -1458,7 +1421,7 @@
           <w:lang w:val="en-US"/>
         </w:rPr>
         <w:pict w14:anchorId="76E5B292">
-          <v:rect id="_x0000_i1027" style="width:0;height:1.5pt" o:hralign="center" o:hrstd="t" o:hr="t" fillcolor="#a0a0a0" stroked="f"/>
+          <v:rect id="_x0000_i1176" style="width:0;height:1.5pt" o:hralign="center" o:hrstd="t" o:hr="t" fillcolor="#a0a0a0" stroked="f"/>
         </w:pict>
       </w:r>
     </w:p>
@@ -1521,7 +1484,7 @@
           <w:lang w:val="en-US"/>
         </w:rPr>
         <w:pict w14:anchorId="6D4D2CBA">
-          <v:rect id="_x0000_i1028" style="width:0;height:1.5pt" o:hralign="center" o:hrstd="t" o:hr="t" fillcolor="#a0a0a0" stroked="f"/>
+          <v:rect id="_x0000_i1177" style="width:0;height:1.5pt" o:hralign="center" o:hrstd="t" o:hr="t" fillcolor="#a0a0a0" stroked="f"/>
         </w:pict>
       </w:r>
     </w:p>
@@ -1584,7 +1547,7 @@
           <w:lang w:val="en-US"/>
         </w:rPr>
         <w:pict w14:anchorId="5905B66E">
-          <v:rect id="_x0000_i1029" style="width:0;height:1.5pt" o:hralign="center" o:hrstd="t" o:hr="t" fillcolor="#a0a0a0" stroked="f"/>
+          <v:rect id="_x0000_i1178" style="width:0;height:1.5pt" o:hralign="center" o:hrstd="t" o:hr="t" fillcolor="#a0a0a0" stroked="f"/>
         </w:pict>
       </w:r>
     </w:p>
@@ -1647,7 +1610,7 @@
           <w:lang w:val="en-US"/>
         </w:rPr>
         <w:pict w14:anchorId="51A7447F">
-          <v:rect id="_x0000_i1030" style="width:0;height:1.5pt" o:hralign="center" o:hrstd="t" o:hr="t" fillcolor="#a0a0a0" stroked="f"/>
+          <v:rect id="_x0000_i1179" style="width:0;height:1.5pt" o:hralign="center" o:hrstd="t" o:hr="t" fillcolor="#a0a0a0" stroked="f"/>
         </w:pict>
       </w:r>
     </w:p>
@@ -1663,9 +1626,10 @@
       </w:pPr>
     </w:p>
     <w:sectPr>
-      <w:type w:val="continuous"/>
-      <w:pgSz w:w="11906" w:h="16838"/>
-      <w:pgMar w:top="1440" w:right="1440" w:bottom="1440" w:left="1440" w:header="708" w:footer="708" w:gutter="0"/>
+      <w:headerReference w:type="default" r:id="rId13"/>
+      <w:footerReference w:type="default" r:id="rId14"/>
+      <w:pgSz w:w="11906" w:h="16838" w:code="9"/>
+      <w:pgMar w:top="1440" w:right="1440" w:bottom="1440" w:left="1440" w:header="709" w:footer="709" w:gutter="0"/>
       <w:cols w:space="708"/>
       <w:docGrid w:linePitch="360"/>
     </w:sectPr>
@@ -1700,25 +1664,38 @@
 
 <file path=word/footer1.xml><?xml version="1.0" encoding="utf-8"?>
 <w:ftr xmlns:wpc="http://schemas.microsoft.com/office/word/2010/wordprocessingCanvas" xmlns:cx="http://schemas.microsoft.com/office/drawing/2014/chartex" xmlns:cx1="http://schemas.microsoft.com/office/drawing/2015/9/8/chartex" xmlns:cx2="http://schemas.microsoft.com/office/drawing/2015/10/21/chartex" xmlns:cx3="http://schemas.microsoft.com/office/drawing/2016/5/9/chartex" xmlns:cx4="http://schemas.microsoft.com/office/drawing/2016/5/10/chartex" xmlns:cx5="http://schemas.microsoft.com/office/drawing/2016/5/11/chartex" xmlns:cx6="http://schemas.microsoft.com/office/drawing/2016/5/12/chartex" xmlns:cx7="http://schemas.microsoft.com/office/drawing/2016/5/13/chartex" xmlns:cx8="http://schemas.microsoft.com/office/drawing/2016/5/14/chartex" xmlns:mc="http://schemas.openxmlformats.org/markup-compatibility/2006" xmlns:aink="http://schemas.microsoft.com/office/drawing/2016/ink" xmlns:am3d="http://schemas.microsoft.com/office/drawing/2017/model3d" xmlns:o="urn:schemas-microsoft-com:office:office" xmlns:r="http://schemas.openxmlformats.org/officeDocument/2006/relationships" xmlns:m="http://schemas.openxmlformats.org/officeDocument/2006/math" xmlns:v="urn:schemas-microsoft-com:vml" xmlns:wp14="http://schemas.microsoft.com/office/word/2010/wordprocessingDrawing" xmlns:wp="http://schemas.openxmlformats.org/drawingml/2006/wordprocessingDrawing" xmlns:w10="urn:schemas-microsoft-com:office:word" xmlns:w="http://schemas.openxmlformats.org/wordprocessingml/2006/main" xmlns:w14="http://schemas.microsoft.com/office/word/2010/wordml" xmlns:w15="http://schemas.microsoft.com/office/word/2012/wordml" xmlns:w16cex="http://schemas.microsoft.com/office/word/2018/wordml/cex" xmlns:w16cid="http://schemas.microsoft.com/office/word/2016/wordml/cid" xmlns:w16="http://schemas.microsoft.com/office/word/2018/wordml" xmlns:w16sdtdh="http://schemas.microsoft.com/office/word/2020/wordml/sdtdatahash" xmlns:w16se="http://schemas.microsoft.com/office/word/2015/wordml/symex" xmlns:wpg="http://schemas.microsoft.com/office/word/2010/wordprocessingGroup" xmlns:wpi="http://schemas.microsoft.com/office/word/2010/wordprocessingInk" xmlns:wne="http://schemas.microsoft.com/office/word/2006/wordml" xmlns:wps="http://schemas.microsoft.com/office/word/2010/wordprocessingShape" mc:Ignorable="w14 w15 w16se w16cid w16 w16cex w16sdtdh wp14">
+  <w:p>
+    <w:pPr>
+      <w:pStyle w:val="Footer"/>
+    </w:pPr>
+  </w:p>
+  <w:p>
+    <w:pPr>
+      <w:pStyle w:val="Footer"/>
+    </w:pPr>
+  </w:p>
+</w:ftr>
+</file>
+
+<file path=word/footer2.xml><?xml version="1.0" encoding="utf-8"?>
+<w:ftr xmlns:wpc="http://schemas.microsoft.com/office/word/2010/wordprocessingCanvas" xmlns:cx="http://schemas.microsoft.com/office/drawing/2014/chartex" xmlns:cx1="http://schemas.microsoft.com/office/drawing/2015/9/8/chartex" xmlns:cx2="http://schemas.microsoft.com/office/drawing/2015/10/21/chartex" xmlns:cx3="http://schemas.microsoft.com/office/drawing/2016/5/9/chartex" xmlns:cx4="http://schemas.microsoft.com/office/drawing/2016/5/10/chartex" xmlns:cx5="http://schemas.microsoft.com/office/drawing/2016/5/11/chartex" xmlns:cx6="http://schemas.microsoft.com/office/drawing/2016/5/12/chartex" xmlns:cx7="http://schemas.microsoft.com/office/drawing/2016/5/13/chartex" xmlns:cx8="http://schemas.microsoft.com/office/drawing/2016/5/14/chartex" xmlns:mc="http://schemas.openxmlformats.org/markup-compatibility/2006" xmlns:aink="http://schemas.microsoft.com/office/drawing/2016/ink" xmlns:am3d="http://schemas.microsoft.com/office/drawing/2017/model3d" xmlns:o="urn:schemas-microsoft-com:office:office" xmlns:r="http://schemas.openxmlformats.org/officeDocument/2006/relationships" xmlns:m="http://schemas.openxmlformats.org/officeDocument/2006/math" xmlns:v="urn:schemas-microsoft-com:vml" xmlns:wp14="http://schemas.microsoft.com/office/word/2010/wordprocessingDrawing" xmlns:wp="http://schemas.openxmlformats.org/drawingml/2006/wordprocessingDrawing" xmlns:w10="urn:schemas-microsoft-com:office:word" xmlns:w="http://schemas.openxmlformats.org/wordprocessingml/2006/main" xmlns:w14="http://schemas.microsoft.com/office/word/2010/wordml" xmlns:w15="http://schemas.microsoft.com/office/word/2012/wordml" xmlns:w16cex="http://schemas.microsoft.com/office/word/2018/wordml/cex" xmlns:w16cid="http://schemas.microsoft.com/office/word/2016/wordml/cid" xmlns:w16="http://schemas.microsoft.com/office/word/2018/wordml" xmlns:w16sdtdh="http://schemas.microsoft.com/office/word/2020/wordml/sdtdatahash" xmlns:w16se="http://schemas.microsoft.com/office/word/2015/wordml/symex" xmlns:wpg="http://schemas.microsoft.com/office/word/2010/wordprocessingGroup" xmlns:wpi="http://schemas.microsoft.com/office/word/2010/wordprocessingInk" xmlns:wne="http://schemas.microsoft.com/office/word/2006/wordml" xmlns:wps="http://schemas.microsoft.com/office/word/2010/wordprocessingShape" mc:Ignorable="w14 w15 w16se w16cid w16 w16cex w16sdtdh wp14">
   <w:sdt>
     <w:sdtPr>
-      <w:id w:val="-311481716"/>
+      <w:id w:val="-1533564629"/>
       <w:docPartObj>
         <w:docPartGallery w:val="Page Numbers (Bottom of Page)"/>
         <w:docPartUnique/>
       </w:docPartObj>
     </w:sdtPr>
-    <w:sdtEndPr/>
     <w:sdtContent>
       <w:sdt>
         <w:sdtPr>
-          <w:id w:val="-1705238520"/>
+          <w:id w:val="785394299"/>
           <w:docPartObj>
             <w:docPartGallery w:val="Page Numbers (Top of Page)"/>
             <w:docPartUnique/>
           </w:docPartObj>
         </w:sdtPr>
-        <w:sdtEndPr/>
         <w:sdtContent>
           <w:p>
             <w:pPr>
@@ -1877,15 +1854,50 @@
       <w:ptab w:relativeTo="margin" w:alignment="right" w:leader="none"/>
     </w:r>
     <w:r>
-      <w:t xml:space="preserve">James </w:t>
+      <w:t xml:space="preserve">James Greatbanks </w:t>
     </w:r>
-    <w:proofErr w:type="spellStart"/>
     <w:r>
-      <w:t>Greatbanks</w:t>
+      <w:rPr>
+        <w:color w:val="808080" w:themeColor="background1" w:themeShade="80"/>
+        <w:sz w:val="18"/>
+        <w:szCs w:val="18"/>
+      </w:rPr>
+      <w:t>(U3217894)</w:t>
     </w:r>
-    <w:proofErr w:type="spellEnd"/>
+  </w:p>
+</w:hdr>
+</file>
+
+<file path=word/header2.xml><?xml version="1.0" encoding="utf-8"?>
+<w:hdr xmlns:wpc="http://schemas.microsoft.com/office/word/2010/wordprocessingCanvas" xmlns:cx="http://schemas.microsoft.com/office/drawing/2014/chartex" xmlns:cx1="http://schemas.microsoft.com/office/drawing/2015/9/8/chartex" xmlns:cx2="http://schemas.microsoft.com/office/drawing/2015/10/21/chartex" xmlns:cx3="http://schemas.microsoft.com/office/drawing/2016/5/9/chartex" xmlns:cx4="http://schemas.microsoft.com/office/drawing/2016/5/10/chartex" xmlns:cx5="http://schemas.microsoft.com/office/drawing/2016/5/11/chartex" xmlns:cx6="http://schemas.microsoft.com/office/drawing/2016/5/12/chartex" xmlns:cx7="http://schemas.microsoft.com/office/drawing/2016/5/13/chartex" xmlns:cx8="http://schemas.microsoft.com/office/drawing/2016/5/14/chartex" xmlns:mc="http://schemas.openxmlformats.org/markup-compatibility/2006" xmlns:aink="http://schemas.microsoft.com/office/drawing/2016/ink" xmlns:am3d="http://schemas.microsoft.com/office/drawing/2017/model3d" xmlns:o="urn:schemas-microsoft-com:office:office" xmlns:r="http://schemas.openxmlformats.org/officeDocument/2006/relationships" xmlns:m="http://schemas.openxmlformats.org/officeDocument/2006/math" xmlns:v="urn:schemas-microsoft-com:vml" xmlns:wp14="http://schemas.microsoft.com/office/word/2010/wordprocessingDrawing" xmlns:wp="http://schemas.openxmlformats.org/drawingml/2006/wordprocessingDrawing" xmlns:w10="urn:schemas-microsoft-com:office:word" xmlns:w="http://schemas.openxmlformats.org/wordprocessingml/2006/main" xmlns:w14="http://schemas.microsoft.com/office/word/2010/wordml" xmlns:w15="http://schemas.microsoft.com/office/word/2012/wordml" xmlns:w16cex="http://schemas.microsoft.com/office/word/2018/wordml/cex" xmlns:w16cid="http://schemas.microsoft.com/office/word/2016/wordml/cid" xmlns:w16="http://schemas.microsoft.com/office/word/2018/wordml" xmlns:w16sdtdh="http://schemas.microsoft.com/office/word/2020/wordml/sdtdatahash" xmlns:w16se="http://schemas.microsoft.com/office/word/2015/wordml/symex" xmlns:wpg="http://schemas.microsoft.com/office/word/2010/wordprocessingGroup" xmlns:wpi="http://schemas.microsoft.com/office/word/2010/wordprocessingInk" xmlns:wne="http://schemas.microsoft.com/office/word/2006/wordml" xmlns:wps="http://schemas.microsoft.com/office/word/2010/wordprocessingShape" mc:Ignorable="w14 w15 w16se w16cid w16 w16cex w16sdtdh wp14">
+  <w:p>
+    <w:pPr>
+      <w:pStyle w:val="Header"/>
+    </w:pPr>
+  </w:p>
+</w:hdr>
+</file>
+
+<file path=word/header3.xml><?xml version="1.0" encoding="utf-8"?>
+<w:hdr xmlns:wpc="http://schemas.microsoft.com/office/word/2010/wordprocessingCanvas" xmlns:cx="http://schemas.microsoft.com/office/drawing/2014/chartex" xmlns:cx1="http://schemas.microsoft.com/office/drawing/2015/9/8/chartex" xmlns:cx2="http://schemas.microsoft.com/office/drawing/2015/10/21/chartex" xmlns:cx3="http://schemas.microsoft.com/office/drawing/2016/5/9/chartex" xmlns:cx4="http://schemas.microsoft.com/office/drawing/2016/5/10/chartex" xmlns:cx5="http://schemas.microsoft.com/office/drawing/2016/5/11/chartex" xmlns:cx6="http://schemas.microsoft.com/office/drawing/2016/5/12/chartex" xmlns:cx7="http://schemas.microsoft.com/office/drawing/2016/5/13/chartex" xmlns:cx8="http://schemas.microsoft.com/office/drawing/2016/5/14/chartex" xmlns:mc="http://schemas.openxmlformats.org/markup-compatibility/2006" xmlns:aink="http://schemas.microsoft.com/office/drawing/2016/ink" xmlns:am3d="http://schemas.microsoft.com/office/drawing/2017/model3d" xmlns:o="urn:schemas-microsoft-com:office:office" xmlns:r="http://schemas.openxmlformats.org/officeDocument/2006/relationships" xmlns:m="http://schemas.openxmlformats.org/officeDocument/2006/math" xmlns:v="urn:schemas-microsoft-com:vml" xmlns:wp14="http://schemas.microsoft.com/office/word/2010/wordprocessingDrawing" xmlns:wp="http://schemas.openxmlformats.org/drawingml/2006/wordprocessingDrawing" xmlns:w10="urn:schemas-microsoft-com:office:word" xmlns:w="http://schemas.openxmlformats.org/wordprocessingml/2006/main" xmlns:w14="http://schemas.microsoft.com/office/word/2010/wordml" xmlns:w15="http://schemas.microsoft.com/office/word/2012/wordml" xmlns:w16cex="http://schemas.microsoft.com/office/word/2018/wordml/cex" xmlns:w16cid="http://schemas.microsoft.com/office/word/2016/wordml/cid" xmlns:w16="http://schemas.microsoft.com/office/word/2018/wordml" xmlns:w16sdtdh="http://schemas.microsoft.com/office/word/2020/wordml/sdtdatahash" xmlns:w16se="http://schemas.microsoft.com/office/word/2015/wordml/symex" xmlns:wpg="http://schemas.microsoft.com/office/word/2010/wordprocessingGroup" xmlns:wpi="http://schemas.microsoft.com/office/word/2010/wordprocessingInk" xmlns:wne="http://schemas.microsoft.com/office/word/2006/wordml" xmlns:wps="http://schemas.microsoft.com/office/word/2010/wordprocessingShape" mc:Ignorable="w14 w15 w16se w16cid w16 w16cex w16sdtdh wp14">
+  <w:p>
+    <w:pPr>
+      <w:pStyle w:val="Header"/>
+    </w:pPr>
     <w:r>
-      <w:t xml:space="preserve"> </w:t>
+      <w:t>SAM 11486</w:t>
+    </w:r>
+    <w:r>
+      <w:ptab w:relativeTo="margin" w:alignment="center" w:leader="none"/>
+    </w:r>
+    <w:r>
+      <w:t>Assignment 1 - Individual</w:t>
+    </w:r>
+    <w:r>
+      <w:ptab w:relativeTo="margin" w:alignment="right" w:leader="none"/>
+    </w:r>
+    <w:r>
+      <w:t xml:space="preserve">James Greatbanks </w:t>
     </w:r>
     <w:r>
       <w:rPr>

</xml_diff>

<commit_message>
Fixed rich picture relationships, added one relationship
</commit_message>
<xml_diff>
--- a/SAM Assignment 1 Draft.docx
+++ b/SAM Assignment 1 Draft.docx
@@ -1245,7 +1245,7 @@
           <w:lang w:val="en-US"/>
         </w:rPr>
         <w:pict w14:anchorId="4C3631B8">
-          <v:rect id="_x0000_i1082" style="width:0;height:1.5pt" o:hralign="center" o:hrstd="t" o:hr="t" fillcolor="#a0a0a0" stroked="f"/>
+          <v:rect id="_x0000_i1025" style="width:0;height:1.5pt" o:hralign="center" o:hrstd="t" o:hr="t" fillcolor="#a0a0a0" stroked="f"/>
         </w:pict>
       </w:r>
     </w:p>
@@ -1283,68 +1283,6 @@
           <w:lang w:val="en-US"/>
         </w:rPr>
       </w:pPr>
-      <w:r>
-        <w:rPr>
-          <w:noProof/>
-          <w:lang w:val="en-US"/>
-        </w:rPr>
-        <w:lastRenderedPageBreak/>
-        <w:drawing>
-          <wp:anchor distT="0" distB="0" distL="114300" distR="114300" simplePos="0" relativeHeight="251658240" behindDoc="1" locked="0" layoutInCell="1" allowOverlap="1" wp14:anchorId="7A752A3C" wp14:editId="58B3F4CB">
-            <wp:simplePos x="0" y="0"/>
-            <wp:positionH relativeFrom="page">
-              <wp:posOffset>-114300</wp:posOffset>
-            </wp:positionH>
-            <wp:positionV relativeFrom="paragraph">
-              <wp:posOffset>-914400</wp:posOffset>
-            </wp:positionV>
-            <wp:extent cx="11243821" cy="7820025"/>
-            <wp:effectExtent l="0" t="0" r="0" b="0"/>
-            <wp:wrapNone/>
-            <wp:docPr id="3" name="Picture 3" descr="Diagram, map&#10;&#10;Description automatically generated"/>
-            <wp:cNvGraphicFramePr>
-              <a:graphicFrameLocks xmlns:a="http://schemas.openxmlformats.org/drawingml/2006/main" noChangeAspect="1"/>
-            </wp:cNvGraphicFramePr>
-            <a:graphic xmlns:a="http://schemas.openxmlformats.org/drawingml/2006/main">
-              <a:graphicData uri="http://schemas.openxmlformats.org/drawingml/2006/picture">
-                <pic:pic xmlns:pic="http://schemas.openxmlformats.org/drawingml/2006/picture">
-                  <pic:nvPicPr>
-                    <pic:cNvPr id="3" name="Picture 3" descr="Diagram, map&#10;&#10;Description automatically generated"/>
-                    <pic:cNvPicPr/>
-                  </pic:nvPicPr>
-                  <pic:blipFill>
-                    <a:blip r:embed="rId11">
-                      <a:extLst>
-                        <a:ext uri="{28A0092B-C50C-407E-A947-70E740481C1C}">
-                          <a14:useLocalDpi xmlns:a14="http://schemas.microsoft.com/office/drawing/2010/main" val="0"/>
-                        </a:ext>
-                      </a:extLst>
-                    </a:blip>
-                    <a:stretch>
-                      <a:fillRect/>
-                    </a:stretch>
-                  </pic:blipFill>
-                  <pic:spPr>
-                    <a:xfrm>
-                      <a:off x="0" y="0"/>
-                      <a:ext cx="11243821" cy="7820025"/>
-                    </a:xfrm>
-                    <a:prstGeom prst="rect">
-                      <a:avLst/>
-                    </a:prstGeom>
-                  </pic:spPr>
-                </pic:pic>
-              </a:graphicData>
-            </a:graphic>
-            <wp14:sizeRelH relativeFrom="margin">
-              <wp14:pctWidth>0</wp14:pctWidth>
-            </wp14:sizeRelH>
-            <wp14:sizeRelV relativeFrom="margin">
-              <wp14:pctHeight>0</wp14:pctHeight>
-            </wp14:sizeRelV>
-          </wp:anchor>
-        </w:drawing>
-      </w:r>
     </w:p>
     <w:p>
       <w:pPr>
@@ -1375,13 +1313,108 @@
           <w:lang w:val="en-US"/>
         </w:rPr>
         <w:sectPr>
-          <w:headerReference w:type="default" r:id="rId12"/>
+          <w:headerReference w:type="default" r:id="rId11"/>
           <w:pgSz w:w="16838" w:h="11906" w:orient="landscape" w:code="9"/>
           <w:pgMar w:top="1440" w:right="1440" w:bottom="1440" w:left="1440" w:header="709" w:footer="709" w:gutter="0"/>
           <w:cols w:space="708"/>
           <w:docGrid w:linePitch="360"/>
         </w:sectPr>
       </w:pPr>
+    </w:p>
+    <w:p>
+      <w:pPr>
+        <w:jc w:val="center"/>
+        <w:rPr>
+          <w:color w:val="4472C4" w:themeColor="accent1"/>
+          <w:sz w:val="28"/>
+          <w:szCs w:val="28"/>
+          <w:u w:val="single"/>
+          <w:lang w:val="en-US"/>
+        </w:rPr>
+      </w:pPr>
+      <w:r>
+        <w:rPr>
+          <w:color w:val="4472C4" w:themeColor="accent1"/>
+          <w:sz w:val="28"/>
+          <w:szCs w:val="28"/>
+          <w:u w:val="single"/>
+          <w:lang w:val="en-US"/>
+        </w:rPr>
+        <w:lastRenderedPageBreak/>
+        <w:t xml:space="preserve">Rich </w:t>
+      </w:r>
+      <w:r>
+        <w:rPr>
+          <w:color w:val="4472C4" w:themeColor="accent1"/>
+          <w:sz w:val="28"/>
+          <w:szCs w:val="28"/>
+          <w:u w:val="single"/>
+          <w:lang w:val="en-US"/>
+        </w:rPr>
+        <w:t>P</w:t>
+      </w:r>
+      <w:r>
+        <w:rPr>
+          <w:color w:val="4472C4" w:themeColor="accent1"/>
+          <w:sz w:val="28"/>
+          <w:szCs w:val="28"/>
+          <w:u w:val="single"/>
+          <w:lang w:val="en-US"/>
+        </w:rPr>
+        <w:t>icture</w:t>
+      </w:r>
+    </w:p>
+    <w:p>
+      <w:pPr>
+        <w:rPr>
+          <w:color w:val="4472C4" w:themeColor="accent1"/>
+          <w:sz w:val="28"/>
+          <w:szCs w:val="28"/>
+          <w:u w:val="single"/>
+          <w:lang w:val="en-US"/>
+        </w:rPr>
+      </w:pPr>
+      <w:r>
+        <w:rPr>
+          <w:lang w:val="en-US"/>
+        </w:rPr>
+        <w:pict w14:anchorId="48F98CA5">
+          <v:rect id="_x0000_i1032" style="width:0;height:1.5pt" o:hralign="center" o:hrstd="t" o:hr="t" fillcolor="#a0a0a0" stroked="f"/>
+        </w:pict>
+      </w:r>
+    </w:p>
+    <w:p>
+      <w:pPr>
+        <w:jc w:val="center"/>
+        <w:rPr>
+          <w:color w:val="4472C4" w:themeColor="accent1"/>
+          <w:sz w:val="28"/>
+          <w:szCs w:val="28"/>
+          <w:u w:val="single"/>
+          <w:lang w:val="en-US"/>
+        </w:rPr>
+      </w:pPr>
+    </w:p>
+    <w:p>
+      <w:pPr>
+        <w:rPr>
+          <w:color w:val="4472C4" w:themeColor="accent1"/>
+          <w:sz w:val="28"/>
+          <w:szCs w:val="28"/>
+          <w:u w:val="single"/>
+          <w:lang w:val="en-US"/>
+        </w:rPr>
+      </w:pPr>
+      <w:r>
+        <w:rPr>
+          <w:color w:val="4472C4" w:themeColor="accent1"/>
+          <w:sz w:val="28"/>
+          <w:szCs w:val="28"/>
+          <w:u w:val="single"/>
+          <w:lang w:val="en-US"/>
+        </w:rPr>
+        <w:br w:type="page"/>
+      </w:r>
     </w:p>
     <w:p>
       <w:pPr>
@@ -1421,7 +1454,7 @@
           <w:lang w:val="en-US"/>
         </w:rPr>
         <w:pict w14:anchorId="76E5B292">
-          <v:rect id="_x0000_i1176" style="width:0;height:1.5pt" o:hralign="center" o:hrstd="t" o:hr="t" fillcolor="#a0a0a0" stroked="f"/>
+          <v:rect id="_x0000_i1026" style="width:0;height:1.5pt" o:hralign="center" o:hrstd="t" o:hr="t" fillcolor="#a0a0a0" stroked="f"/>
         </w:pict>
       </w:r>
     </w:p>
@@ -1484,7 +1517,7 @@
           <w:lang w:val="en-US"/>
         </w:rPr>
         <w:pict w14:anchorId="6D4D2CBA">
-          <v:rect id="_x0000_i1177" style="width:0;height:1.5pt" o:hralign="center" o:hrstd="t" o:hr="t" fillcolor="#a0a0a0" stroked="f"/>
+          <v:rect id="_x0000_i1027" style="width:0;height:1.5pt" o:hralign="center" o:hrstd="t" o:hr="t" fillcolor="#a0a0a0" stroked="f"/>
         </w:pict>
       </w:r>
     </w:p>
@@ -1547,7 +1580,7 @@
           <w:lang w:val="en-US"/>
         </w:rPr>
         <w:pict w14:anchorId="5905B66E">
-          <v:rect id="_x0000_i1178" style="width:0;height:1.5pt" o:hralign="center" o:hrstd="t" o:hr="t" fillcolor="#a0a0a0" stroked="f"/>
+          <v:rect id="_x0000_i1028" style="width:0;height:1.5pt" o:hralign="center" o:hrstd="t" o:hr="t" fillcolor="#a0a0a0" stroked="f"/>
         </w:pict>
       </w:r>
     </w:p>
@@ -1610,7 +1643,7 @@
           <w:lang w:val="en-US"/>
         </w:rPr>
         <w:pict w14:anchorId="51A7447F">
-          <v:rect id="_x0000_i1179" style="width:0;height:1.5pt" o:hralign="center" o:hrstd="t" o:hr="t" fillcolor="#a0a0a0" stroked="f"/>
+          <v:rect id="_x0000_i1029" style="width:0;height:1.5pt" o:hralign="center" o:hrstd="t" o:hr="t" fillcolor="#a0a0a0" stroked="f"/>
         </w:pict>
       </w:r>
     </w:p>
@@ -1626,8 +1659,8 @@
       </w:pPr>
     </w:p>
     <w:sectPr>
-      <w:headerReference w:type="default" r:id="rId13"/>
-      <w:footerReference w:type="default" r:id="rId14"/>
+      <w:headerReference w:type="default" r:id="rId12"/>
+      <w:footerReference w:type="default" r:id="rId13"/>
       <w:pgSz w:w="11906" w:h="16838" w:code="9"/>
       <w:pgMar w:top="1440" w:right="1440" w:bottom="1440" w:left="1440" w:header="709" w:footer="709" w:gutter="0"/>
       <w:cols w:space="708"/>
@@ -1687,6 +1720,7 @@
         <w:docPartUnique/>
       </w:docPartObj>
     </w:sdtPr>
+    <w:sdtEndPr/>
     <w:sdtContent>
       <w:sdt>
         <w:sdtPr>
@@ -1696,6 +1730,7 @@
             <w:docPartUnique/>
           </w:docPartObj>
         </w:sdtPr>
+        <w:sdtEndPr/>
         <w:sdtContent>
           <w:p>
             <w:pPr>

</xml_diff>

<commit_message>
added event table template, example from tutorial for reference, and event table directory
</commit_message>
<xml_diff>
--- a/SAM Assignment 1 Draft.docx
+++ b/SAM Assignment 1 Draft.docx
@@ -694,19 +694,8 @@
                 <w:sz w:val="24"/>
                 <w:szCs w:val="24"/>
               </w:rPr>
-              <w:t xml:space="preserve">Case Study D/4 - </w:t>
+              <w:t>Case Study D/4 - ActiveGo</w:t>
             </w:r>
-            <w:proofErr w:type="spellStart"/>
-            <w:r>
-              <w:rPr>
-                <w:rFonts w:cstheme="minorHAnsi"/>
-                <w:bCs/>
-                <w:sz w:val="24"/>
-                <w:szCs w:val="24"/>
-              </w:rPr>
-              <w:t>ActiveGo</w:t>
-            </w:r>
-            <w:proofErr w:type="spellEnd"/>
           </w:p>
         </w:tc>
       </w:tr>
@@ -1283,6 +1272,68 @@
           <w:lang w:val="en-US"/>
         </w:rPr>
       </w:pPr>
+      <w:r>
+        <w:rPr>
+          <w:noProof/>
+          <w:lang w:val="en-US"/>
+        </w:rPr>
+        <w:lastRenderedPageBreak/>
+        <w:drawing>
+          <wp:anchor distT="0" distB="0" distL="114300" distR="114300" simplePos="0" relativeHeight="251658240" behindDoc="1" locked="0" layoutInCell="1" allowOverlap="1" wp14:anchorId="7E314882" wp14:editId="0523DC0E">
+            <wp:simplePos x="0" y="0"/>
+            <wp:positionH relativeFrom="page">
+              <wp:posOffset>8626</wp:posOffset>
+            </wp:positionH>
+            <wp:positionV relativeFrom="paragraph">
+              <wp:posOffset>-914400</wp:posOffset>
+            </wp:positionV>
+            <wp:extent cx="10656043" cy="7542456"/>
+            <wp:effectExtent l="0" t="0" r="0" b="1905"/>
+            <wp:wrapNone/>
+            <wp:docPr id="4" name="Picture 4" descr="Graphical user interface, application&#10;&#10;Description automatically generated"/>
+            <wp:cNvGraphicFramePr>
+              <a:graphicFrameLocks xmlns:a="http://schemas.openxmlformats.org/drawingml/2006/main" noChangeAspect="1"/>
+            </wp:cNvGraphicFramePr>
+            <a:graphic xmlns:a="http://schemas.openxmlformats.org/drawingml/2006/main">
+              <a:graphicData uri="http://schemas.openxmlformats.org/drawingml/2006/picture">
+                <pic:pic xmlns:pic="http://schemas.openxmlformats.org/drawingml/2006/picture">
+                  <pic:nvPicPr>
+                    <pic:cNvPr id="4" name="Picture 4" descr="Graphical user interface, application&#10;&#10;Description automatically generated"/>
+                    <pic:cNvPicPr/>
+                  </pic:nvPicPr>
+                  <pic:blipFill>
+                    <a:blip r:embed="rId11">
+                      <a:extLst>
+                        <a:ext uri="{28A0092B-C50C-407E-A947-70E740481C1C}">
+                          <a14:useLocalDpi xmlns:a14="http://schemas.microsoft.com/office/drawing/2010/main" val="0"/>
+                        </a:ext>
+                      </a:extLst>
+                    </a:blip>
+                    <a:stretch>
+                      <a:fillRect/>
+                    </a:stretch>
+                  </pic:blipFill>
+                  <pic:spPr>
+                    <a:xfrm>
+                      <a:off x="0" y="0"/>
+                      <a:ext cx="10666777" cy="7550054"/>
+                    </a:xfrm>
+                    <a:prstGeom prst="rect">
+                      <a:avLst/>
+                    </a:prstGeom>
+                  </pic:spPr>
+                </pic:pic>
+              </a:graphicData>
+            </a:graphic>
+            <wp14:sizeRelH relativeFrom="margin">
+              <wp14:pctWidth>0</wp14:pctWidth>
+            </wp14:sizeRelH>
+            <wp14:sizeRelV relativeFrom="margin">
+              <wp14:pctHeight>0</wp14:pctHeight>
+            </wp14:sizeRelV>
+          </wp:anchor>
+        </w:drawing>
+      </w:r>
     </w:p>
     <w:p>
       <w:pPr>
@@ -1313,7 +1364,7 @@
           <w:lang w:val="en-US"/>
         </w:rPr>
         <w:sectPr>
-          <w:headerReference w:type="default" r:id="rId11"/>
+          <w:headerReference w:type="default" r:id="rId12"/>
           <w:pgSz w:w="16838" w:h="11906" w:orient="landscape" w:code="9"/>
           <w:pgMar w:top="1440" w:right="1440" w:bottom="1440" w:left="1440" w:header="709" w:footer="709" w:gutter="0"/>
           <w:cols w:space="708"/>
@@ -1659,8 +1710,8 @@
       </w:pPr>
     </w:p>
     <w:sectPr>
-      <w:headerReference w:type="default" r:id="rId12"/>
-      <w:footerReference w:type="default" r:id="rId13"/>
+      <w:headerReference w:type="default" r:id="rId13"/>
+      <w:footerReference w:type="default" r:id="rId14"/>
       <w:pgSz w:w="11906" w:h="16838" w:code="9"/>
       <w:pgMar w:top="1440" w:right="1440" w:bottom="1440" w:left="1440" w:header="709" w:footer="709" w:gutter="0"/>
       <w:cols w:space="708"/>

</xml_diff>

<commit_message>
added 2 new connections, updated all rich picture filetypes
</commit_message>
<xml_diff>
--- a/SAM Assignment 1 Draft.docx
+++ b/SAM Assignment 1 Draft.docx
@@ -1279,16 +1279,16 @@
         </w:rPr>
         <w:lastRenderedPageBreak/>
         <w:drawing>
-          <wp:anchor distT="0" distB="0" distL="114300" distR="114300" simplePos="0" relativeHeight="251658240" behindDoc="1" locked="0" layoutInCell="1" allowOverlap="1" wp14:anchorId="7E314882" wp14:editId="0523DC0E">
+          <wp:anchor distT="0" distB="0" distL="114300" distR="114300" simplePos="0" relativeHeight="251658240" behindDoc="1" locked="0" layoutInCell="1" allowOverlap="1" wp14:anchorId="7E314882" wp14:editId="0FBA82FB">
             <wp:simplePos x="0" y="0"/>
             <wp:positionH relativeFrom="page">
-              <wp:posOffset>8626</wp:posOffset>
+              <wp:posOffset>28575</wp:posOffset>
             </wp:positionH>
             <wp:positionV relativeFrom="paragraph">
               <wp:posOffset>-914400</wp:posOffset>
             </wp:positionV>
-            <wp:extent cx="10656043" cy="7542456"/>
-            <wp:effectExtent l="0" t="0" r="0" b="1905"/>
+            <wp:extent cx="10639425" cy="7541895"/>
+            <wp:effectExtent l="0" t="0" r="9525" b="1905"/>
             <wp:wrapNone/>
             <wp:docPr id="4" name="Picture 4" descr="Graphical user interface, application&#10;&#10;Description automatically generated"/>
             <wp:cNvGraphicFramePr>
@@ -1316,7 +1316,7 @@
                   <pic:spPr>
                     <a:xfrm>
                       <a:off x="0" y="0"/>
-                      <a:ext cx="10666777" cy="7550054"/>
+                      <a:ext cx="10639425" cy="7541895"/>
                     </a:xfrm>
                     <a:prstGeom prst="rect">
                       <a:avLst/>
@@ -1436,15 +1436,18 @@
     </w:p>
     <w:p>
       <w:pPr>
-        <w:jc w:val="center"/>
         <w:rPr>
-          <w:color w:val="4472C4" w:themeColor="accent1"/>
-          <w:sz w:val="28"/>
-          <w:szCs w:val="28"/>
-          <w:u w:val="single"/>
           <w:lang w:val="en-US"/>
         </w:rPr>
       </w:pPr>
+      <w:proofErr w:type="spellStart"/>
+      <w:r>
+        <w:rPr>
+          <w:lang w:val="en-US"/>
+        </w:rPr>
+        <w:t>asdasd</w:t>
+      </w:r>
+      <w:proofErr w:type="spellEnd"/>
     </w:p>
     <w:p>
       <w:pPr>

</xml_diff>

<commit_message>
Finished event table notes
</commit_message>
<xml_diff>
--- a/SAM Assignment 1 Draft.docx
+++ b/SAM Assignment 1 Draft.docx
@@ -1272,68 +1272,6 @@
           <w:lang w:val="en-US"/>
         </w:rPr>
       </w:pPr>
-      <w:r>
-        <w:rPr>
-          <w:noProof/>
-          <w:lang w:val="en-US"/>
-        </w:rPr>
-        <w:lastRenderedPageBreak/>
-        <w:drawing>
-          <wp:anchor distT="0" distB="0" distL="114300" distR="114300" simplePos="0" relativeHeight="251658240" behindDoc="1" locked="0" layoutInCell="1" allowOverlap="1" wp14:anchorId="7E314882" wp14:editId="0FBA82FB">
-            <wp:simplePos x="0" y="0"/>
-            <wp:positionH relativeFrom="page">
-              <wp:posOffset>28575</wp:posOffset>
-            </wp:positionH>
-            <wp:positionV relativeFrom="paragraph">
-              <wp:posOffset>-914400</wp:posOffset>
-            </wp:positionV>
-            <wp:extent cx="10639425" cy="7541895"/>
-            <wp:effectExtent l="0" t="0" r="9525" b="1905"/>
-            <wp:wrapNone/>
-            <wp:docPr id="4" name="Picture 4" descr="Graphical user interface, application&#10;&#10;Description automatically generated"/>
-            <wp:cNvGraphicFramePr>
-              <a:graphicFrameLocks xmlns:a="http://schemas.openxmlformats.org/drawingml/2006/main" noChangeAspect="1"/>
-            </wp:cNvGraphicFramePr>
-            <a:graphic xmlns:a="http://schemas.openxmlformats.org/drawingml/2006/main">
-              <a:graphicData uri="http://schemas.openxmlformats.org/drawingml/2006/picture">
-                <pic:pic xmlns:pic="http://schemas.openxmlformats.org/drawingml/2006/picture">
-                  <pic:nvPicPr>
-                    <pic:cNvPr id="4" name="Picture 4" descr="Graphical user interface, application&#10;&#10;Description automatically generated"/>
-                    <pic:cNvPicPr/>
-                  </pic:nvPicPr>
-                  <pic:blipFill>
-                    <a:blip r:embed="rId11">
-                      <a:extLst>
-                        <a:ext uri="{28A0092B-C50C-407E-A947-70E740481C1C}">
-                          <a14:useLocalDpi xmlns:a14="http://schemas.microsoft.com/office/drawing/2010/main" val="0"/>
-                        </a:ext>
-                      </a:extLst>
-                    </a:blip>
-                    <a:stretch>
-                      <a:fillRect/>
-                    </a:stretch>
-                  </pic:blipFill>
-                  <pic:spPr>
-                    <a:xfrm>
-                      <a:off x="0" y="0"/>
-                      <a:ext cx="10639425" cy="7541895"/>
-                    </a:xfrm>
-                    <a:prstGeom prst="rect">
-                      <a:avLst/>
-                    </a:prstGeom>
-                  </pic:spPr>
-                </pic:pic>
-              </a:graphicData>
-            </a:graphic>
-            <wp14:sizeRelH relativeFrom="margin">
-              <wp14:pctWidth>0</wp14:pctWidth>
-            </wp14:sizeRelH>
-            <wp14:sizeRelV relativeFrom="margin">
-              <wp14:pctHeight>0</wp14:pctHeight>
-            </wp14:sizeRelV>
-          </wp:anchor>
-        </w:drawing>
-      </w:r>
     </w:p>
     <w:p>
       <w:pPr>
@@ -1364,7 +1302,7 @@
           <w:lang w:val="en-US"/>
         </w:rPr>
         <w:sectPr>
-          <w:headerReference w:type="default" r:id="rId12"/>
+          <w:headerReference w:type="default" r:id="rId11"/>
           <w:pgSz w:w="16838" w:h="11906" w:orient="landscape" w:code="9"/>
           <w:pgMar w:top="1440" w:right="1440" w:bottom="1440" w:left="1440" w:header="709" w:footer="709" w:gutter="0"/>
           <w:cols w:space="708"/>
@@ -1713,8 +1651,8 @@
       </w:pPr>
     </w:p>
     <w:sectPr>
-      <w:headerReference w:type="default" r:id="rId13"/>
-      <w:footerReference w:type="default" r:id="rId14"/>
+      <w:headerReference w:type="default" r:id="rId12"/>
+      <w:footerReference w:type="default" r:id="rId13"/>
       <w:pgSz w:w="11906" w:h="16838" w:code="9"/>
       <w:pgMar w:top="1440" w:right="1440" w:bottom="1440" w:left="1440" w:header="709" w:footer="709" w:gutter="0"/>
       <w:cols w:space="708"/>

</xml_diff>

<commit_message>
Added system vision to main document
</commit_message>
<xml_diff>
--- a/SAM Assignment 1 Draft.docx
+++ b/SAM Assignment 1 Draft.docx
@@ -1368,7 +1368,7 @@
           <w:lang w:val="en-US"/>
         </w:rPr>
         <w:pict w14:anchorId="48F98CA5">
-          <v:rect id="_x0000_i1032" style="width:0;height:1.5pt" o:hralign="center" o:hrstd="t" o:hr="t" fillcolor="#a0a0a0" stroked="f"/>
+          <v:rect id="_x0000_i1026" style="width:0;height:1.5pt" o:hralign="center" o:hrstd="t" o:hr="t" fillcolor="#a0a0a0" stroked="f"/>
         </w:pict>
       </w:r>
     </w:p>
@@ -1446,12 +1446,240 @@
           <w:lang w:val="en-US"/>
         </w:rPr>
         <w:pict w14:anchorId="76E5B292">
-          <v:rect id="_x0000_i1026" style="width:0;height:1.5pt" o:hralign="center" o:hrstd="t" o:hr="t" fillcolor="#a0a0a0" stroked="f"/>
+          <v:rect id="_x0000_i1027" style="width:0;height:1.5pt" o:hralign="center" o:hrstd="t" o:hr="t" fillcolor="#a0a0a0" stroked="f"/>
         </w:pict>
       </w:r>
     </w:p>
     <w:p>
       <w:pPr>
+        <w:spacing w:line="276" w:lineRule="auto"/>
+        <w:rPr>
+          <w:u w:val="single"/>
+          <w:lang w:val="en-US"/>
+        </w:rPr>
+      </w:pPr>
+    </w:p>
+    <w:p>
+      <w:pPr>
+        <w:spacing w:line="276" w:lineRule="auto"/>
+        <w:rPr>
+          <w:u w:val="single"/>
+          <w:lang w:val="en-US"/>
+        </w:rPr>
+      </w:pPr>
+      <w:r>
+        <w:rPr>
+          <w:u w:val="single"/>
+          <w:lang w:val="en-US"/>
+        </w:rPr>
+        <w:t>Problem Description</w:t>
+      </w:r>
+    </w:p>
+    <w:p>
+      <w:pPr>
+        <w:spacing w:line="276" w:lineRule="auto"/>
+        <w:rPr>
+          <w:lang w:val="en-US"/>
+        </w:rPr>
+      </w:pPr>
+      <w:r>
+        <w:rPr>
+          <w:lang w:val="en-US"/>
+        </w:rPr>
+        <w:t xml:space="preserve">ActiveGo has proposed a replacement ICT system for its current pen-and-paper system. In its current state, ActiveGo relies entirely on employees to calculate all fees for their equipment hire, including deposits and late fees, in addition to managing and cataloguing the locations and states of each equipment pack owned by ActiveGo. This kind of system is inherently prone to human </w:t>
+      </w:r>
+      <w:r>
+        <w:rPr>
+          <w:lang w:val="en-US"/>
+        </w:rPr>
+        <w:t>error and</w:t>
+      </w:r>
+      <w:r>
+        <w:rPr>
+          <w:lang w:val="en-US"/>
+        </w:rPr>
+        <w:t xml:space="preserve"> is much more time-intensive than implementing and using an ICT system. </w:t>
+      </w:r>
+    </w:p>
+    <w:p>
+      <w:pPr>
+        <w:spacing w:line="276" w:lineRule="auto"/>
+        <w:rPr>
+          <w:lang w:val="en-US"/>
+        </w:rPr>
+      </w:pPr>
+    </w:p>
+    <w:p>
+      <w:pPr>
+        <w:spacing w:line="276" w:lineRule="auto"/>
+        <w:rPr>
+          <w:u w:val="single"/>
+          <w:lang w:val="en-US"/>
+        </w:rPr>
+      </w:pPr>
+      <w:r>
+        <w:rPr>
+          <w:u w:val="single"/>
+          <w:lang w:val="en-US"/>
+        </w:rPr>
+        <w:t>System Capabilities</w:t>
+      </w:r>
+    </w:p>
+    <w:p>
+      <w:pPr>
+        <w:spacing w:line="276" w:lineRule="auto"/>
+        <w:rPr>
+          <w:lang w:val="en-US"/>
+        </w:rPr>
+      </w:pPr>
+      <w:r>
+        <w:rPr>
+          <w:lang w:val="en-US"/>
+        </w:rPr>
+        <w:t>The proposed new system will automate the following processes:</w:t>
+      </w:r>
+    </w:p>
+    <w:p>
+      <w:pPr>
+        <w:pStyle w:val="ListParagraph"/>
+        <w:numPr>
+          <w:ilvl w:val="0"/>
+          <w:numId w:val="54"/>
+        </w:numPr>
+        <w:spacing w:line="276" w:lineRule="auto"/>
+        <w:rPr>
+          <w:lang w:val="en-US"/>
+        </w:rPr>
+      </w:pPr>
+      <w:r>
+        <w:rPr>
+          <w:lang w:val="en-US"/>
+        </w:rPr>
+        <w:t>Payment calculation and facilitate transactions</w:t>
+      </w:r>
+    </w:p>
+    <w:p>
+      <w:pPr>
+        <w:pStyle w:val="ListParagraph"/>
+        <w:numPr>
+          <w:ilvl w:val="0"/>
+          <w:numId w:val="54"/>
+        </w:numPr>
+        <w:spacing w:line="276" w:lineRule="auto"/>
+        <w:rPr>
+          <w:lang w:val="en-US"/>
+        </w:rPr>
+      </w:pPr>
+      <w:r>
+        <w:rPr>
+          <w:lang w:val="en-US"/>
+        </w:rPr>
+        <w:t>Store relevant customer payment information</w:t>
+      </w:r>
+    </w:p>
+    <w:p>
+      <w:pPr>
+        <w:pStyle w:val="ListParagraph"/>
+        <w:numPr>
+          <w:ilvl w:val="0"/>
+          <w:numId w:val="54"/>
+        </w:numPr>
+        <w:spacing w:line="276" w:lineRule="auto"/>
+        <w:rPr>
+          <w:lang w:val="en-US"/>
+        </w:rPr>
+      </w:pPr>
+      <w:r>
+        <w:rPr>
+          <w:lang w:val="en-US"/>
+        </w:rPr>
+        <w:t>Maintain the current locations and states of equipment packs</w:t>
+      </w:r>
+    </w:p>
+    <w:p>
+      <w:pPr>
+        <w:pStyle w:val="ListParagraph"/>
+        <w:numPr>
+          <w:ilvl w:val="0"/>
+          <w:numId w:val="54"/>
+        </w:numPr>
+        <w:spacing w:line="276" w:lineRule="auto"/>
+        <w:rPr>
+          <w:lang w:val="en-US"/>
+        </w:rPr>
+      </w:pPr>
+      <w:r>
+        <w:rPr>
+          <w:lang w:val="en-US"/>
+        </w:rPr>
+        <w:t>Store all required customer information</w:t>
+      </w:r>
+    </w:p>
+    <w:p>
+      <w:pPr>
+        <w:pStyle w:val="ListParagraph"/>
+        <w:numPr>
+          <w:ilvl w:val="0"/>
+          <w:numId w:val="54"/>
+        </w:numPr>
+        <w:spacing w:line="276" w:lineRule="auto"/>
+        <w:rPr>
+          <w:lang w:val="en-US"/>
+        </w:rPr>
+      </w:pPr>
+      <w:r>
+        <w:rPr>
+          <w:lang w:val="en-US"/>
+        </w:rPr>
+        <w:t>Communicate relevant transaction metadata to banks for taxation purposes</w:t>
+      </w:r>
+    </w:p>
+    <w:p>
+      <w:pPr>
+        <w:pStyle w:val="ListParagraph"/>
+        <w:numPr>
+          <w:ilvl w:val="0"/>
+          <w:numId w:val="54"/>
+        </w:numPr>
+        <w:spacing w:line="276" w:lineRule="auto"/>
+        <w:rPr>
+          <w:lang w:val="en-US"/>
+        </w:rPr>
+      </w:pPr>
+      <w:r>
+        <w:rPr>
+          <w:lang w:val="en-US"/>
+        </w:rPr>
+        <w:t>Hold and release deposits as necessary</w:t>
+      </w:r>
+    </w:p>
+    <w:p>
+      <w:pPr>
+        <w:spacing w:line="276" w:lineRule="auto"/>
+        <w:rPr>
+          <w:lang w:val="en-US"/>
+        </w:rPr>
+      </w:pPr>
+    </w:p>
+    <w:p>
+      <w:pPr>
+        <w:spacing w:line="276" w:lineRule="auto"/>
+        <w:rPr>
+          <w:u w:val="single"/>
+          <w:lang w:val="en-US"/>
+        </w:rPr>
+      </w:pPr>
+      <w:r>
+        <w:rPr>
+          <w:u w:val="single"/>
+          <w:lang w:val="en-US"/>
+        </w:rPr>
+        <w:t>Business Benefits</w:t>
+      </w:r>
+    </w:p>
+    <w:p>
+      <w:pPr>
+        <w:spacing w:line="276" w:lineRule="auto"/>
         <w:rPr>
           <w:color w:val="4472C4" w:themeColor="accent1"/>
           <w:sz w:val="28"/>
@@ -1460,6 +1688,12 @@
           <w:lang w:val="en-US"/>
         </w:rPr>
       </w:pPr>
+      <w:r>
+        <w:rPr>
+          <w:lang w:val="en-US"/>
+        </w:rPr>
+        <w:t>In addition to saving time when serving customers by reducing the overhead workload on employees, the system could also significantly improve the reliability, security and availability of the data stored by ActiveGo, especially sensitive personal information of customers. If the system is implemented, it could also potentially improve the redundancy of data by running the system on a server with storage redundancy of some form. There may also be less of a requirement for the current number of employees fulfilling these processes if the system is implemented, thus lowering operating costs for ActiveGo.</w:t>
+      </w:r>
       <w:r>
         <w:rPr>
           <w:color w:val="4472C4" w:themeColor="accent1"/>
@@ -1509,7 +1743,7 @@
           <w:lang w:val="en-US"/>
         </w:rPr>
         <w:pict w14:anchorId="6D4D2CBA">
-          <v:rect id="_x0000_i1027" style="width:0;height:1.5pt" o:hralign="center" o:hrstd="t" o:hr="t" fillcolor="#a0a0a0" stroked="f"/>
+          <v:rect id="_x0000_i1028" style="width:0;height:1.5pt" o:hralign="center" o:hrstd="t" o:hr="t" fillcolor="#a0a0a0" stroked="f"/>
         </w:pict>
       </w:r>
     </w:p>
@@ -1523,12 +1757,29 @@
           <w:lang w:val="en-US"/>
         </w:rPr>
       </w:pPr>
+    </w:p>
+    <w:p>
+      <w:pPr>
+        <w:rPr>
+          <w:color w:val="4472C4" w:themeColor="accent1"/>
+          <w:sz w:val="28"/>
+          <w:szCs w:val="28"/>
+          <w:lang w:val="en-US"/>
+        </w:rPr>
+      </w:pPr>
+      <w:proofErr w:type="spellStart"/>
+      <w:r>
+        <w:rPr>
+          <w:lang w:val="en-US"/>
+        </w:rPr>
+        <w:t>asdasd</w:t>
+      </w:r>
+      <w:proofErr w:type="spellEnd"/>
       <w:r>
         <w:rPr>
           <w:color w:val="4472C4" w:themeColor="accent1"/>
           <w:sz w:val="28"/>
           <w:szCs w:val="28"/>
-          <w:u w:val="single"/>
           <w:lang w:val="en-US"/>
         </w:rPr>
         <w:br w:type="page"/>
@@ -1572,7 +1823,7 @@
           <w:lang w:val="en-US"/>
         </w:rPr>
         <w:pict w14:anchorId="5905B66E">
-          <v:rect id="_x0000_i1028" style="width:0;height:1.5pt" o:hralign="center" o:hrstd="t" o:hr="t" fillcolor="#a0a0a0" stroked="f"/>
+          <v:rect id="_x0000_i1029" style="width:0;height:1.5pt" o:hralign="center" o:hrstd="t" o:hr="t" fillcolor="#a0a0a0" stroked="f"/>
         </w:pict>
       </w:r>
     </w:p>
@@ -1635,7 +1886,7 @@
           <w:lang w:val="en-US"/>
         </w:rPr>
         <w:pict w14:anchorId="51A7447F">
-          <v:rect id="_x0000_i1029" style="width:0;height:1.5pt" o:hralign="center" o:hrstd="t" o:hr="t" fillcolor="#a0a0a0" stroked="f"/>
+          <v:rect id="_x0000_i1030" style="width:0;height:1.5pt" o:hralign="center" o:hrstd="t" o:hr="t" fillcolor="#a0a0a0" stroked="f"/>
         </w:pict>
       </w:r>
     </w:p>
@@ -6077,6 +6328,119 @@
     </w:lvl>
   </w:abstractNum>
   <w:abstractNum w:abstractNumId="28" w15:restartNumberingAfterBreak="0">
+    <w:nsid w:val="3A1C79D7"/>
+    <w:multiLevelType w:val="hybridMultilevel"/>
+    <w:tmpl w:val="1DDA99FE"/>
+    <w:lvl w:ilvl="0" w:tplc="0C090001">
+      <w:start w:val="1"/>
+      <w:numFmt w:val="bullet"/>
+      <w:lvlText w:val=""/>
+      <w:lvlJc w:val="left"/>
+      <w:pPr>
+        <w:ind w:left="720" w:hanging="360"/>
+      </w:pPr>
+      <w:rPr>
+        <w:rFonts w:ascii="Symbol" w:hAnsi="Symbol" w:hint="default"/>
+      </w:rPr>
+    </w:lvl>
+    <w:lvl w:ilvl="1" w:tplc="0C090003" w:tentative="1">
+      <w:start w:val="1"/>
+      <w:numFmt w:val="bullet"/>
+      <w:lvlText w:val="o"/>
+      <w:lvlJc w:val="left"/>
+      <w:pPr>
+        <w:ind w:left="1440" w:hanging="360"/>
+      </w:pPr>
+      <w:rPr>
+        <w:rFonts w:ascii="Courier New" w:hAnsi="Courier New" w:cs="Courier New" w:hint="default"/>
+      </w:rPr>
+    </w:lvl>
+    <w:lvl w:ilvl="2" w:tplc="0C090005" w:tentative="1">
+      <w:start w:val="1"/>
+      <w:numFmt w:val="bullet"/>
+      <w:lvlText w:val=""/>
+      <w:lvlJc w:val="left"/>
+      <w:pPr>
+        <w:ind w:left="2160" w:hanging="360"/>
+      </w:pPr>
+      <w:rPr>
+        <w:rFonts w:ascii="Wingdings" w:hAnsi="Wingdings" w:hint="default"/>
+      </w:rPr>
+    </w:lvl>
+    <w:lvl w:ilvl="3" w:tplc="0C090001" w:tentative="1">
+      <w:start w:val="1"/>
+      <w:numFmt w:val="bullet"/>
+      <w:lvlText w:val=""/>
+      <w:lvlJc w:val="left"/>
+      <w:pPr>
+        <w:ind w:left="2880" w:hanging="360"/>
+      </w:pPr>
+      <w:rPr>
+        <w:rFonts w:ascii="Symbol" w:hAnsi="Symbol" w:hint="default"/>
+      </w:rPr>
+    </w:lvl>
+    <w:lvl w:ilvl="4" w:tplc="0C090003" w:tentative="1">
+      <w:start w:val="1"/>
+      <w:numFmt w:val="bullet"/>
+      <w:lvlText w:val="o"/>
+      <w:lvlJc w:val="left"/>
+      <w:pPr>
+        <w:ind w:left="3600" w:hanging="360"/>
+      </w:pPr>
+      <w:rPr>
+        <w:rFonts w:ascii="Courier New" w:hAnsi="Courier New" w:cs="Courier New" w:hint="default"/>
+      </w:rPr>
+    </w:lvl>
+    <w:lvl w:ilvl="5" w:tplc="0C090005" w:tentative="1">
+      <w:start w:val="1"/>
+      <w:numFmt w:val="bullet"/>
+      <w:lvlText w:val=""/>
+      <w:lvlJc w:val="left"/>
+      <w:pPr>
+        <w:ind w:left="4320" w:hanging="360"/>
+      </w:pPr>
+      <w:rPr>
+        <w:rFonts w:ascii="Wingdings" w:hAnsi="Wingdings" w:hint="default"/>
+      </w:rPr>
+    </w:lvl>
+    <w:lvl w:ilvl="6" w:tplc="0C090001" w:tentative="1">
+      <w:start w:val="1"/>
+      <w:numFmt w:val="bullet"/>
+      <w:lvlText w:val=""/>
+      <w:lvlJc w:val="left"/>
+      <w:pPr>
+        <w:ind w:left="5040" w:hanging="360"/>
+      </w:pPr>
+      <w:rPr>
+        <w:rFonts w:ascii="Symbol" w:hAnsi="Symbol" w:hint="default"/>
+      </w:rPr>
+    </w:lvl>
+    <w:lvl w:ilvl="7" w:tplc="0C090003" w:tentative="1">
+      <w:start w:val="1"/>
+      <w:numFmt w:val="bullet"/>
+      <w:lvlText w:val="o"/>
+      <w:lvlJc w:val="left"/>
+      <w:pPr>
+        <w:ind w:left="5760" w:hanging="360"/>
+      </w:pPr>
+      <w:rPr>
+        <w:rFonts w:ascii="Courier New" w:hAnsi="Courier New" w:cs="Courier New" w:hint="default"/>
+      </w:rPr>
+    </w:lvl>
+    <w:lvl w:ilvl="8" w:tplc="0C090005" w:tentative="1">
+      <w:start w:val="1"/>
+      <w:numFmt w:val="bullet"/>
+      <w:lvlText w:val=""/>
+      <w:lvlJc w:val="left"/>
+      <w:pPr>
+        <w:ind w:left="6480" w:hanging="360"/>
+      </w:pPr>
+      <w:rPr>
+        <w:rFonts w:ascii="Wingdings" w:hAnsi="Wingdings" w:hint="default"/>
+      </w:rPr>
+    </w:lvl>
+  </w:abstractNum>
+  <w:abstractNum w:abstractNumId="29" w15:restartNumberingAfterBreak="0">
     <w:nsid w:val="3F7A6AF4"/>
     <w:multiLevelType w:val="multilevel"/>
     <w:tmpl w:val="BAAAC04E"/>
@@ -6225,7 +6589,7 @@
       </w:rPr>
     </w:lvl>
   </w:abstractNum>
-  <w:abstractNum w:abstractNumId="29" w15:restartNumberingAfterBreak="0">
+  <w:abstractNum w:abstractNumId="30" w15:restartNumberingAfterBreak="0">
     <w:nsid w:val="409F497D"/>
     <w:multiLevelType w:val="multilevel"/>
     <w:tmpl w:val="2750857A"/>
@@ -6374,7 +6738,7 @@
       </w:rPr>
     </w:lvl>
   </w:abstractNum>
-  <w:abstractNum w:abstractNumId="30" w15:restartNumberingAfterBreak="0">
+  <w:abstractNum w:abstractNumId="31" w15:restartNumberingAfterBreak="0">
     <w:nsid w:val="4361329D"/>
     <w:multiLevelType w:val="multilevel"/>
     <w:tmpl w:val="EFECCFB6"/>
@@ -6523,7 +6887,7 @@
       </w:rPr>
     </w:lvl>
   </w:abstractNum>
-  <w:abstractNum w:abstractNumId="31" w15:restartNumberingAfterBreak="0">
+  <w:abstractNum w:abstractNumId="32" w15:restartNumberingAfterBreak="0">
     <w:nsid w:val="46ED36C9"/>
     <w:multiLevelType w:val="multilevel"/>
     <w:tmpl w:val="D43C7E3A"/>
@@ -6672,7 +7036,7 @@
       </w:rPr>
     </w:lvl>
   </w:abstractNum>
-  <w:abstractNum w:abstractNumId="32" w15:restartNumberingAfterBreak="0">
+  <w:abstractNum w:abstractNumId="33" w15:restartNumberingAfterBreak="0">
     <w:nsid w:val="4B972E03"/>
     <w:multiLevelType w:val="multilevel"/>
     <w:tmpl w:val="AE243604"/>
@@ -6821,7 +7185,7 @@
       </w:rPr>
     </w:lvl>
   </w:abstractNum>
-  <w:abstractNum w:abstractNumId="33" w15:restartNumberingAfterBreak="0">
+  <w:abstractNum w:abstractNumId="34" w15:restartNumberingAfterBreak="0">
     <w:nsid w:val="4BAE14CA"/>
     <w:multiLevelType w:val="multilevel"/>
     <w:tmpl w:val="7B0032D8"/>
@@ -6970,7 +7334,7 @@
       </w:rPr>
     </w:lvl>
   </w:abstractNum>
-  <w:abstractNum w:abstractNumId="34" w15:restartNumberingAfterBreak="0">
+  <w:abstractNum w:abstractNumId="35" w15:restartNumberingAfterBreak="0">
     <w:nsid w:val="4BBA5657"/>
     <w:multiLevelType w:val="multilevel"/>
     <w:tmpl w:val="0CE05BE4"/>
@@ -7119,7 +7483,7 @@
       </w:rPr>
     </w:lvl>
   </w:abstractNum>
-  <w:abstractNum w:abstractNumId="35" w15:restartNumberingAfterBreak="0">
+  <w:abstractNum w:abstractNumId="36" w15:restartNumberingAfterBreak="0">
     <w:nsid w:val="4FD43CC1"/>
     <w:multiLevelType w:val="multilevel"/>
     <w:tmpl w:val="E1147FD6"/>
@@ -7268,7 +7632,7 @@
       </w:rPr>
     </w:lvl>
   </w:abstractNum>
-  <w:abstractNum w:abstractNumId="36" w15:restartNumberingAfterBreak="0">
+  <w:abstractNum w:abstractNumId="37" w15:restartNumberingAfterBreak="0">
     <w:nsid w:val="4FF07600"/>
     <w:multiLevelType w:val="multilevel"/>
     <w:tmpl w:val="3BFEE37C"/>
@@ -7417,7 +7781,7 @@
       </w:rPr>
     </w:lvl>
   </w:abstractNum>
-  <w:abstractNum w:abstractNumId="37" w15:restartNumberingAfterBreak="0">
+  <w:abstractNum w:abstractNumId="38" w15:restartNumberingAfterBreak="0">
     <w:nsid w:val="51614E3F"/>
     <w:multiLevelType w:val="multilevel"/>
     <w:tmpl w:val="167E63E8"/>
@@ -7566,7 +7930,7 @@
       </w:rPr>
     </w:lvl>
   </w:abstractNum>
-  <w:abstractNum w:abstractNumId="38" w15:restartNumberingAfterBreak="0">
+  <w:abstractNum w:abstractNumId="39" w15:restartNumberingAfterBreak="0">
     <w:nsid w:val="52C4680F"/>
     <w:multiLevelType w:val="multilevel"/>
     <w:tmpl w:val="C12C658E"/>
@@ -7715,7 +8079,7 @@
       </w:rPr>
     </w:lvl>
   </w:abstractNum>
-  <w:abstractNum w:abstractNumId="39" w15:restartNumberingAfterBreak="0">
+  <w:abstractNum w:abstractNumId="40" w15:restartNumberingAfterBreak="0">
     <w:nsid w:val="5363501C"/>
     <w:multiLevelType w:val="multilevel"/>
     <w:tmpl w:val="33E891B4"/>
@@ -7864,7 +8228,7 @@
       </w:rPr>
     </w:lvl>
   </w:abstractNum>
-  <w:abstractNum w:abstractNumId="40" w15:restartNumberingAfterBreak="0">
+  <w:abstractNum w:abstractNumId="41" w15:restartNumberingAfterBreak="0">
     <w:nsid w:val="54E64A9E"/>
     <w:multiLevelType w:val="multilevel"/>
     <w:tmpl w:val="AF8279CA"/>
@@ -8013,7 +8377,7 @@
       </w:rPr>
     </w:lvl>
   </w:abstractNum>
-  <w:abstractNum w:abstractNumId="41" w15:restartNumberingAfterBreak="0">
+  <w:abstractNum w:abstractNumId="42" w15:restartNumberingAfterBreak="0">
     <w:nsid w:val="564D1D3B"/>
     <w:multiLevelType w:val="multilevel"/>
     <w:tmpl w:val="4442033E"/>
@@ -8162,7 +8526,7 @@
       </w:rPr>
     </w:lvl>
   </w:abstractNum>
-  <w:abstractNum w:abstractNumId="42" w15:restartNumberingAfterBreak="0">
+  <w:abstractNum w:abstractNumId="43" w15:restartNumberingAfterBreak="0">
     <w:nsid w:val="59EE3B4A"/>
     <w:multiLevelType w:val="multilevel"/>
     <w:tmpl w:val="71BEFC1C"/>
@@ -8311,7 +8675,7 @@
       </w:rPr>
     </w:lvl>
   </w:abstractNum>
-  <w:abstractNum w:abstractNumId="43" w15:restartNumberingAfterBreak="0">
+  <w:abstractNum w:abstractNumId="44" w15:restartNumberingAfterBreak="0">
     <w:nsid w:val="5FE635F8"/>
     <w:multiLevelType w:val="multilevel"/>
     <w:tmpl w:val="759A0466"/>
@@ -8460,7 +8824,7 @@
       </w:rPr>
     </w:lvl>
   </w:abstractNum>
-  <w:abstractNum w:abstractNumId="44" w15:restartNumberingAfterBreak="0">
+  <w:abstractNum w:abstractNumId="45" w15:restartNumberingAfterBreak="0">
     <w:nsid w:val="62384B3E"/>
     <w:multiLevelType w:val="multilevel"/>
     <w:tmpl w:val="8E7A7E0E"/>
@@ -8609,7 +8973,7 @@
       </w:rPr>
     </w:lvl>
   </w:abstractNum>
-  <w:abstractNum w:abstractNumId="45" w15:restartNumberingAfterBreak="0">
+  <w:abstractNum w:abstractNumId="46" w15:restartNumberingAfterBreak="0">
     <w:nsid w:val="629701AF"/>
     <w:multiLevelType w:val="multilevel"/>
     <w:tmpl w:val="99FCCA40"/>
@@ -8758,7 +9122,7 @@
       </w:rPr>
     </w:lvl>
   </w:abstractNum>
-  <w:abstractNum w:abstractNumId="46" w15:restartNumberingAfterBreak="0">
+  <w:abstractNum w:abstractNumId="47" w15:restartNumberingAfterBreak="0">
     <w:nsid w:val="67335FC9"/>
     <w:multiLevelType w:val="multilevel"/>
     <w:tmpl w:val="BFBC1344"/>
@@ -8907,7 +9271,7 @@
       </w:rPr>
     </w:lvl>
   </w:abstractNum>
-  <w:abstractNum w:abstractNumId="47" w15:restartNumberingAfterBreak="0">
+  <w:abstractNum w:abstractNumId="48" w15:restartNumberingAfterBreak="0">
     <w:nsid w:val="6AD11E05"/>
     <w:multiLevelType w:val="multilevel"/>
     <w:tmpl w:val="A69E7460"/>
@@ -9056,7 +9420,7 @@
       </w:rPr>
     </w:lvl>
   </w:abstractNum>
-  <w:abstractNum w:abstractNumId="48" w15:restartNumberingAfterBreak="0">
+  <w:abstractNum w:abstractNumId="49" w15:restartNumberingAfterBreak="0">
     <w:nsid w:val="6CDF655E"/>
     <w:multiLevelType w:val="multilevel"/>
     <w:tmpl w:val="3912EF94"/>
@@ -9205,7 +9569,7 @@
       </w:rPr>
     </w:lvl>
   </w:abstractNum>
-  <w:abstractNum w:abstractNumId="49" w15:restartNumberingAfterBreak="0">
+  <w:abstractNum w:abstractNumId="50" w15:restartNumberingAfterBreak="0">
     <w:nsid w:val="70D61D44"/>
     <w:multiLevelType w:val="multilevel"/>
     <w:tmpl w:val="C924EAE6"/>
@@ -9354,7 +9718,7 @@
       </w:rPr>
     </w:lvl>
   </w:abstractNum>
-  <w:abstractNum w:abstractNumId="50" w15:restartNumberingAfterBreak="0">
+  <w:abstractNum w:abstractNumId="51" w15:restartNumberingAfterBreak="0">
     <w:nsid w:val="71203812"/>
     <w:multiLevelType w:val="multilevel"/>
     <w:tmpl w:val="8026D8A2"/>
@@ -9503,7 +9867,7 @@
       </w:rPr>
     </w:lvl>
   </w:abstractNum>
-  <w:abstractNum w:abstractNumId="51" w15:restartNumberingAfterBreak="0">
+  <w:abstractNum w:abstractNumId="52" w15:restartNumberingAfterBreak="0">
     <w:nsid w:val="74F93ED7"/>
     <w:multiLevelType w:val="multilevel"/>
     <w:tmpl w:val="DC5EB754"/>
@@ -9652,7 +10016,7 @@
       </w:rPr>
     </w:lvl>
   </w:abstractNum>
-  <w:abstractNum w:abstractNumId="52" w15:restartNumberingAfterBreak="0">
+  <w:abstractNum w:abstractNumId="53" w15:restartNumberingAfterBreak="0">
     <w:nsid w:val="7F246196"/>
     <w:multiLevelType w:val="multilevel"/>
     <w:tmpl w:val="10108070"/>
@@ -9802,16 +10166,16 @@
     </w:lvl>
   </w:abstractNum>
   <w:num w:numId="1">
+    <w:abstractNumId w:val="52"/>
+  </w:num>
+  <w:num w:numId="2">
+    <w:abstractNumId w:val="29"/>
+  </w:num>
+  <w:num w:numId="3">
     <w:abstractNumId w:val="51"/>
   </w:num>
-  <w:num w:numId="2">
-    <w:abstractNumId w:val="28"/>
-  </w:num>
-  <w:num w:numId="3">
-    <w:abstractNumId w:val="50"/>
-  </w:num>
   <w:num w:numId="4">
-    <w:abstractNumId w:val="29"/>
+    <w:abstractNumId w:val="30"/>
   </w:num>
   <w:num w:numId="5">
     <w:abstractNumId w:val="13"/>
@@ -9823,19 +10187,19 @@
     <w:abstractNumId w:val="12"/>
   </w:num>
   <w:num w:numId="8">
-    <w:abstractNumId w:val="49"/>
+    <w:abstractNumId w:val="50"/>
   </w:num>
   <w:num w:numId="9">
     <w:abstractNumId w:val="14"/>
   </w:num>
   <w:num w:numId="10">
-    <w:abstractNumId w:val="47"/>
+    <w:abstractNumId w:val="48"/>
   </w:num>
   <w:num w:numId="11">
     <w:abstractNumId w:val="8"/>
   </w:num>
   <w:num w:numId="12">
-    <w:abstractNumId w:val="39"/>
+    <w:abstractNumId w:val="40"/>
   </w:num>
   <w:num w:numId="13">
     <w:abstractNumId w:val="7"/>
@@ -9844,25 +10208,25 @@
     <w:abstractNumId w:val="20"/>
   </w:num>
   <w:num w:numId="15">
-    <w:abstractNumId w:val="42"/>
+    <w:abstractNumId w:val="43"/>
   </w:num>
   <w:num w:numId="16">
     <w:abstractNumId w:val="24"/>
   </w:num>
   <w:num w:numId="17">
+    <w:abstractNumId w:val="36"/>
+  </w:num>
+  <w:num w:numId="18">
+    <w:abstractNumId w:val="49"/>
+  </w:num>
+  <w:num w:numId="19">
+    <w:abstractNumId w:val="33"/>
+  </w:num>
+  <w:num w:numId="20">
     <w:abstractNumId w:val="35"/>
   </w:num>
-  <w:num w:numId="18">
-    <w:abstractNumId w:val="48"/>
-  </w:num>
-  <w:num w:numId="19">
-    <w:abstractNumId w:val="32"/>
-  </w:num>
-  <w:num w:numId="20">
-    <w:abstractNumId w:val="34"/>
-  </w:num>
   <w:num w:numId="21">
-    <w:abstractNumId w:val="44"/>
+    <w:abstractNumId w:val="45"/>
   </w:num>
   <w:num w:numId="22">
     <w:abstractNumId w:val="22"/>
@@ -9883,49 +10247,49 @@
     <w:abstractNumId w:val="19"/>
   </w:num>
   <w:num w:numId="28">
-    <w:abstractNumId w:val="33"/>
+    <w:abstractNumId w:val="34"/>
   </w:num>
   <w:num w:numId="29">
     <w:abstractNumId w:val="3"/>
   </w:num>
   <w:num w:numId="30">
-    <w:abstractNumId w:val="46"/>
+    <w:abstractNumId w:val="47"/>
   </w:num>
   <w:num w:numId="31">
-    <w:abstractNumId w:val="36"/>
+    <w:abstractNumId w:val="37"/>
   </w:num>
   <w:num w:numId="32">
-    <w:abstractNumId w:val="31"/>
+    <w:abstractNumId w:val="32"/>
   </w:num>
   <w:num w:numId="33">
-    <w:abstractNumId w:val="52"/>
+    <w:abstractNumId w:val="53"/>
   </w:num>
   <w:num w:numId="34">
-    <w:abstractNumId w:val="41"/>
+    <w:abstractNumId w:val="42"/>
   </w:num>
   <w:num w:numId="35">
-    <w:abstractNumId w:val="37"/>
+    <w:abstractNumId w:val="38"/>
   </w:num>
   <w:num w:numId="36">
     <w:abstractNumId w:val="10"/>
   </w:num>
   <w:num w:numId="37">
-    <w:abstractNumId w:val="30"/>
+    <w:abstractNumId w:val="31"/>
   </w:num>
   <w:num w:numId="38">
     <w:abstractNumId w:val="6"/>
   </w:num>
   <w:num w:numId="39">
-    <w:abstractNumId w:val="43"/>
+    <w:abstractNumId w:val="44"/>
   </w:num>
   <w:num w:numId="40">
     <w:abstractNumId w:val="1"/>
   </w:num>
   <w:num w:numId="41">
-    <w:abstractNumId w:val="40"/>
+    <w:abstractNumId w:val="41"/>
   </w:num>
   <w:num w:numId="42">
-    <w:abstractNumId w:val="38"/>
+    <w:abstractNumId w:val="39"/>
   </w:num>
   <w:num w:numId="43">
     <w:abstractNumId w:val="25"/>
@@ -9955,10 +10319,13 @@
     <w:abstractNumId w:val="16"/>
   </w:num>
   <w:num w:numId="52">
-    <w:abstractNumId w:val="45"/>
+    <w:abstractNumId w:val="46"/>
   </w:num>
   <w:num w:numId="53">
     <w:abstractNumId w:val="21"/>
+  </w:num>
+  <w:num w:numId="54">
+    <w:abstractNumId w:val="28"/>
   </w:num>
   <w:numIdMacAtCleanup w:val="53"/>
 </w:numbering>

</xml_diff>